<commit_message>
fixed #6 - usecases - Dor
</commit_message>
<xml_diff>
--- a/Files/usecases-Dor.docx
+++ b/Files/usecases-Dor.docx
@@ -334,14 +334,7 @@
           <w:rFonts w:hint="cs"/>
           <w:rtl/>
         </w:rPr>
-        <w:t>למערכת המסחר אין מנהל מערכת</w:t>
-      </w:r>
-      <w:r>
-        <w:rPr>
-          <w:rFonts w:hint="cs"/>
-          <w:rtl/>
-        </w:rPr>
-        <w:t xml:space="preserve"> </w:t>
+        <w:t xml:space="preserve">למערכת המסחר אין מנהל מערכת </w:t>
       </w:r>
       <w:r>
         <w:rPr>
@@ -389,16 +382,22 @@
               <w:jc w:val="center"/>
               <w:rPr>
                 <w:rFonts w:cs="David"/>
-                <w:sz w:val="24"/>
-                <w:szCs w:val="24"/>
+                <w:b/>
+                <w:bCs/>
+                <w:sz w:val="24"/>
+                <w:szCs w:val="24"/>
+                <w:u w:val="single"/>
                 <w:rtl/>
               </w:rPr>
             </w:pPr>
             <w:r>
               <w:rPr>
                 <w:rFonts w:cs="David"/>
-                <w:sz w:val="24"/>
-                <w:szCs w:val="24"/>
+                <w:b/>
+                <w:bCs/>
+                <w:sz w:val="24"/>
+                <w:szCs w:val="24"/>
+                <w:u w:val="single"/>
               </w:rPr>
               <w:t>Expected Result</w:t>
             </w:r>
@@ -413,16 +412,22 @@
               <w:jc w:val="center"/>
               <w:rPr>
                 <w:rFonts w:cs="David"/>
-                <w:sz w:val="24"/>
-                <w:szCs w:val="24"/>
+                <w:b/>
+                <w:bCs/>
+                <w:sz w:val="24"/>
+                <w:szCs w:val="24"/>
+                <w:u w:val="single"/>
                 <w:rtl/>
               </w:rPr>
             </w:pPr>
             <w:r>
               <w:rPr>
                 <w:rFonts w:cs="David"/>
-                <w:sz w:val="24"/>
-                <w:szCs w:val="24"/>
+                <w:b/>
+                <w:bCs/>
+                <w:sz w:val="24"/>
+                <w:szCs w:val="24"/>
+                <w:u w:val="single"/>
               </w:rPr>
               <w:t>Input</w:t>
             </w:r>
@@ -505,6 +510,8 @@
               <w:jc w:val="center"/>
               <w:rPr>
                 <w:rFonts w:cs="David"/>
+                <w:b/>
+                <w:bCs/>
                 <w:sz w:val="24"/>
                 <w:szCs w:val="24"/>
                 <w:rtl/>
@@ -513,6 +520,8 @@
             <w:r>
               <w:rPr>
                 <w:rFonts w:cs="David"/>
+                <w:b/>
+                <w:bCs/>
                 <w:sz w:val="24"/>
                 <w:szCs w:val="24"/>
               </w:rPr>
@@ -581,6 +590,8 @@
               <w:jc w:val="center"/>
               <w:rPr>
                 <w:rFonts w:cs="David"/>
+                <w:b/>
+                <w:bCs/>
                 <w:sz w:val="24"/>
                 <w:szCs w:val="24"/>
                 <w:rtl/>
@@ -589,6 +600,8 @@
             <w:r>
               <w:rPr>
                 <w:rFonts w:cs="David"/>
+                <w:b/>
+                <w:bCs/>
                 <w:sz w:val="24"/>
                 <w:szCs w:val="24"/>
               </w:rPr>
@@ -667,14 +680,24 @@
           <w:p>
             <w:pPr>
               <w:jc w:val="center"/>
+              <w:rPr>
+                <w:b/>
+                <w:bCs/>
+              </w:rPr>
             </w:pPr>
             <w:r>
               <w:rPr>
                 <w:rFonts w:hint="cs"/>
+                <w:b/>
+                <w:bCs/>
               </w:rPr>
               <w:t>S</w:t>
             </w:r>
             <w:r>
+              <w:rPr>
+                <w:b/>
+                <w:bCs/>
+              </w:rPr>
               <w:t>ad</w:t>
             </w:r>
           </w:p>
@@ -740,6 +763,8 @@
               <w:jc w:val="center"/>
               <w:rPr>
                 <w:rFonts w:cs="David"/>
+                <w:b/>
+                <w:bCs/>
                 <w:sz w:val="24"/>
                 <w:szCs w:val="24"/>
                 <w:rtl/>
@@ -748,6 +773,8 @@
             <w:r>
               <w:rPr>
                 <w:rFonts w:cs="David"/>
+                <w:b/>
+                <w:bCs/>
                 <w:sz w:val="24"/>
                 <w:szCs w:val="24"/>
               </w:rPr>
@@ -1162,16 +1189,22 @@
               <w:jc w:val="center"/>
               <w:rPr>
                 <w:rFonts w:cs="David"/>
-                <w:sz w:val="24"/>
-                <w:szCs w:val="24"/>
+                <w:b/>
+                <w:bCs/>
+                <w:sz w:val="24"/>
+                <w:szCs w:val="24"/>
+                <w:u w:val="single"/>
                 <w:rtl/>
               </w:rPr>
             </w:pPr>
             <w:r>
               <w:rPr>
                 <w:rFonts w:cs="David"/>
-                <w:sz w:val="24"/>
-                <w:szCs w:val="24"/>
+                <w:b/>
+                <w:bCs/>
+                <w:sz w:val="24"/>
+                <w:szCs w:val="24"/>
+                <w:u w:val="single"/>
               </w:rPr>
               <w:t>Expected Result</w:t>
             </w:r>
@@ -1186,16 +1219,22 @@
               <w:jc w:val="center"/>
               <w:rPr>
                 <w:rFonts w:cs="David"/>
-                <w:sz w:val="24"/>
-                <w:szCs w:val="24"/>
+                <w:b/>
+                <w:bCs/>
+                <w:sz w:val="24"/>
+                <w:szCs w:val="24"/>
+                <w:u w:val="single"/>
                 <w:rtl/>
               </w:rPr>
             </w:pPr>
             <w:r>
               <w:rPr>
                 <w:rFonts w:cs="David"/>
-                <w:sz w:val="24"/>
-                <w:szCs w:val="24"/>
+                <w:b/>
+                <w:bCs/>
+                <w:sz w:val="24"/>
+                <w:szCs w:val="24"/>
+                <w:u w:val="single"/>
               </w:rPr>
               <w:t>Input</w:t>
             </w:r>
@@ -1278,6 +1317,8 @@
               <w:jc w:val="center"/>
               <w:rPr>
                 <w:rFonts w:cs="David"/>
+                <w:b/>
+                <w:bCs/>
                 <w:sz w:val="24"/>
                 <w:szCs w:val="24"/>
                 <w:rtl/>
@@ -1286,6 +1327,8 @@
             <w:r>
               <w:rPr>
                 <w:rFonts w:cs="David"/>
+                <w:b/>
+                <w:bCs/>
                 <w:sz w:val="24"/>
                 <w:szCs w:val="24"/>
               </w:rPr>
@@ -1354,6 +1397,8 @@
               <w:jc w:val="center"/>
               <w:rPr>
                 <w:rFonts w:cs="David"/>
+                <w:b/>
+                <w:bCs/>
                 <w:sz w:val="24"/>
                 <w:szCs w:val="24"/>
                 <w:rtl/>
@@ -1362,6 +1407,8 @@
             <w:r>
               <w:rPr>
                 <w:rFonts w:cs="David"/>
+                <w:b/>
+                <w:bCs/>
                 <w:sz w:val="24"/>
                 <w:szCs w:val="24"/>
               </w:rPr>
@@ -1440,10 +1487,16 @@
           <w:p>
             <w:pPr>
               <w:jc w:val="center"/>
+              <w:rPr>
+                <w:b/>
+                <w:bCs/>
+              </w:rPr>
             </w:pPr>
             <w:r>
               <w:rPr>
                 <w:rFonts w:cs="David"/>
+                <w:b/>
+                <w:bCs/>
                 <w:sz w:val="24"/>
                 <w:szCs w:val="24"/>
               </w:rPr>
@@ -1512,6 +1565,8 @@
               <w:jc w:val="center"/>
               <w:rPr>
                 <w:rFonts w:cs="David"/>
+                <w:b/>
+                <w:bCs/>
                 <w:sz w:val="24"/>
                 <w:szCs w:val="24"/>
                 <w:rtl/>
@@ -1520,6 +1575,8 @@
             <w:r>
               <w:rPr>
                 <w:rFonts w:cs="David"/>
+                <w:b/>
+                <w:bCs/>
                 <w:sz w:val="24"/>
                 <w:szCs w:val="24"/>
               </w:rPr>
@@ -1572,17 +1629,6 @@
         </w:rPr>
         <w:t>החלפה של קשר עם שירותים חיצוניים</w:t>
       </w:r>
-      <w:r>
-        <w:rPr>
-          <w:rFonts w:hint="cs"/>
-          <w:b/>
-          <w:bCs/>
-          <w:color w:val="ED7D31" w:themeColor="accent2"/>
-          <w:u w:val="single"/>
-          <w:rtl/>
-        </w:rPr>
-        <w:t>:</w:t>
-      </w:r>
     </w:p>
     <w:p>
       <w:pPr>
@@ -1749,33 +1795,16 @@
     <w:p>
       <w:pPr>
         <w:rPr>
+          <w:rtl/>
+        </w:rPr>
+      </w:pPr>
+      <w:r>
+        <w:rPr>
           <w:b/>
           <w:bCs/>
           <w:rtl/>
         </w:rPr>
-      </w:pPr>
-    </w:p>
-    <w:p>
-      <w:pPr>
-        <w:rPr>
-          <w:b/>
-          <w:bCs/>
-          <w:rtl/>
-        </w:rPr>
-      </w:pPr>
-    </w:p>
-    <w:p>
-      <w:pPr>
-        <w:rPr>
-          <w:rtl/>
-        </w:rPr>
-      </w:pPr>
-      <w:r>
-        <w:rPr>
-          <w:b/>
-          <w:bCs/>
-          <w:rtl/>
-        </w:rPr>
+        <w:lastRenderedPageBreak/>
         <w:t>תחרישים חלופיים</w:t>
       </w:r>
       <w:r>
@@ -1809,7 +1838,6 @@
           <w:numId w:val="32"/>
         </w:numPr>
         <w:rPr>
-          <w:rFonts w:hint="cs"/>
           <w:vanish/>
           <w:rtl/>
         </w:rPr>
@@ -1823,7 +1851,6 @@
           <w:numId w:val="32"/>
         </w:numPr>
         <w:rPr>
-          <w:rFonts w:hint="cs"/>
           <w:vanish/>
           <w:rtl/>
         </w:rPr>
@@ -1921,16 +1948,22 @@
               <w:jc w:val="center"/>
               <w:rPr>
                 <w:rFonts w:cs="David"/>
-                <w:sz w:val="24"/>
-                <w:szCs w:val="24"/>
+                <w:b/>
+                <w:bCs/>
+                <w:sz w:val="24"/>
+                <w:szCs w:val="24"/>
+                <w:u w:val="single"/>
                 <w:rtl/>
               </w:rPr>
             </w:pPr>
             <w:r>
               <w:rPr>
                 <w:rFonts w:cs="David"/>
-                <w:sz w:val="24"/>
-                <w:szCs w:val="24"/>
+                <w:b/>
+                <w:bCs/>
+                <w:sz w:val="24"/>
+                <w:szCs w:val="24"/>
+                <w:u w:val="single"/>
               </w:rPr>
               <w:t>Expected Result</w:t>
             </w:r>
@@ -1945,16 +1978,22 @@
               <w:jc w:val="center"/>
               <w:rPr>
                 <w:rFonts w:cs="David"/>
-                <w:sz w:val="24"/>
-                <w:szCs w:val="24"/>
+                <w:b/>
+                <w:bCs/>
+                <w:sz w:val="24"/>
+                <w:szCs w:val="24"/>
+                <w:u w:val="single"/>
                 <w:rtl/>
               </w:rPr>
             </w:pPr>
             <w:r>
               <w:rPr>
                 <w:rFonts w:cs="David"/>
-                <w:sz w:val="24"/>
-                <w:szCs w:val="24"/>
+                <w:b/>
+                <w:bCs/>
+                <w:sz w:val="24"/>
+                <w:szCs w:val="24"/>
+                <w:u w:val="single"/>
               </w:rPr>
               <w:t>Input</w:t>
             </w:r>
@@ -2037,6 +2076,8 @@
               <w:jc w:val="center"/>
               <w:rPr>
                 <w:rFonts w:cs="David"/>
+                <w:b/>
+                <w:bCs/>
                 <w:sz w:val="24"/>
                 <w:szCs w:val="24"/>
                 <w:rtl/>
@@ -2045,6 +2086,8 @@
             <w:r>
               <w:rPr>
                 <w:rFonts w:cs="David"/>
+                <w:b/>
+                <w:bCs/>
                 <w:sz w:val="24"/>
                 <w:szCs w:val="24"/>
               </w:rPr>
@@ -2113,6 +2156,8 @@
               <w:jc w:val="center"/>
               <w:rPr>
                 <w:rFonts w:cs="David"/>
+                <w:b/>
+                <w:bCs/>
                 <w:sz w:val="24"/>
                 <w:szCs w:val="24"/>
                 <w:rtl/>
@@ -2121,6 +2166,8 @@
             <w:r>
               <w:rPr>
                 <w:rFonts w:cs="David"/>
+                <w:b/>
+                <w:bCs/>
                 <w:sz w:val="24"/>
                 <w:szCs w:val="24"/>
               </w:rPr>
@@ -2199,10 +2246,16 @@
           <w:p>
             <w:pPr>
               <w:jc w:val="center"/>
+              <w:rPr>
+                <w:b/>
+                <w:bCs/>
+              </w:rPr>
             </w:pPr>
             <w:r>
               <w:rPr>
                 <w:rFonts w:cs="David"/>
+                <w:b/>
+                <w:bCs/>
                 <w:sz w:val="24"/>
                 <w:szCs w:val="24"/>
               </w:rPr>
@@ -2263,10 +2316,16 @@
           <w:p>
             <w:pPr>
               <w:jc w:val="center"/>
+              <w:rPr>
+                <w:b/>
+                <w:bCs/>
+              </w:rPr>
             </w:pPr>
             <w:r>
               <w:rPr>
                 <w:rFonts w:cs="David"/>
+                <w:b/>
+                <w:bCs/>
                 <w:sz w:val="24"/>
                 <w:szCs w:val="24"/>
               </w:rPr>
@@ -2335,6 +2394,8 @@
               <w:jc w:val="center"/>
               <w:rPr>
                 <w:rFonts w:cs="David"/>
+                <w:b/>
+                <w:bCs/>
                 <w:sz w:val="24"/>
                 <w:szCs w:val="24"/>
                 <w:rtl/>
@@ -2343,6 +2404,8 @@
             <w:r>
               <w:rPr>
                 <w:rFonts w:cs="David"/>
+                <w:b/>
+                <w:bCs/>
                 <w:sz w:val="24"/>
                 <w:szCs w:val="24"/>
               </w:rPr>
@@ -2359,6 +2422,8 @@
         </w:rPr>
       </w:pPr>
     </w:p>
+    <w:p/>
+    <w:p/>
     <w:p>
       <w:pPr>
         <w:rPr>
@@ -2699,16 +2764,22 @@
               <w:jc w:val="center"/>
               <w:rPr>
                 <w:rFonts w:cs="David"/>
-                <w:sz w:val="24"/>
-                <w:szCs w:val="24"/>
+                <w:b/>
+                <w:bCs/>
+                <w:sz w:val="24"/>
+                <w:szCs w:val="24"/>
+                <w:u w:val="single"/>
                 <w:rtl/>
               </w:rPr>
             </w:pPr>
             <w:r>
               <w:rPr>
                 <w:rFonts w:cs="David"/>
-                <w:sz w:val="24"/>
-                <w:szCs w:val="24"/>
+                <w:b/>
+                <w:bCs/>
+                <w:sz w:val="24"/>
+                <w:szCs w:val="24"/>
+                <w:u w:val="single"/>
               </w:rPr>
               <w:t>Expected Result</w:t>
             </w:r>
@@ -2723,16 +2794,22 @@
               <w:jc w:val="center"/>
               <w:rPr>
                 <w:rFonts w:cs="David"/>
-                <w:sz w:val="24"/>
-                <w:szCs w:val="24"/>
+                <w:b/>
+                <w:bCs/>
+                <w:sz w:val="24"/>
+                <w:szCs w:val="24"/>
+                <w:u w:val="single"/>
                 <w:rtl/>
               </w:rPr>
             </w:pPr>
             <w:r>
               <w:rPr>
                 <w:rFonts w:cs="David"/>
-                <w:sz w:val="24"/>
-                <w:szCs w:val="24"/>
+                <w:b/>
+                <w:bCs/>
+                <w:sz w:val="24"/>
+                <w:szCs w:val="24"/>
+                <w:u w:val="single"/>
               </w:rPr>
               <w:t>Input</w:t>
             </w:r>
@@ -2815,6 +2892,8 @@
               <w:jc w:val="center"/>
               <w:rPr>
                 <w:rFonts w:cs="David"/>
+                <w:b/>
+                <w:bCs/>
                 <w:sz w:val="24"/>
                 <w:szCs w:val="24"/>
                 <w:rtl/>
@@ -2823,6 +2902,8 @@
             <w:r>
               <w:rPr>
                 <w:rFonts w:cs="David"/>
+                <w:b/>
+                <w:bCs/>
                 <w:sz w:val="24"/>
                 <w:szCs w:val="24"/>
               </w:rPr>
@@ -2891,6 +2972,8 @@
               <w:jc w:val="center"/>
               <w:rPr>
                 <w:rFonts w:cs="David"/>
+                <w:b/>
+                <w:bCs/>
                 <w:sz w:val="24"/>
                 <w:szCs w:val="24"/>
                 <w:rtl/>
@@ -2899,6 +2982,8 @@
             <w:r>
               <w:rPr>
                 <w:rFonts w:cs="David"/>
+                <w:b/>
+                <w:bCs/>
                 <w:sz w:val="24"/>
                 <w:szCs w:val="24"/>
               </w:rPr>
@@ -2967,6 +3052,8 @@
               <w:jc w:val="center"/>
               <w:rPr>
                 <w:rFonts w:cs="David"/>
+                <w:b/>
+                <w:bCs/>
                 <w:sz w:val="24"/>
                 <w:szCs w:val="24"/>
                 <w:rtl/>
@@ -2975,6 +3062,8 @@
             <w:r>
               <w:rPr>
                 <w:rFonts w:cs="David"/>
+                <w:b/>
+                <w:bCs/>
                 <w:sz w:val="24"/>
                 <w:szCs w:val="24"/>
               </w:rPr>
@@ -2984,26 +3073,16 @@
         </w:tc>
       </w:tr>
     </w:tbl>
-    <w:p>
-      <w:pPr>
-        <w:rPr>
-          <w:rtl/>
-        </w:rPr>
-      </w:pPr>
-    </w:p>
-    <w:p>
-      <w:pPr>
-        <w:rPr>
-          <w:rtl/>
-        </w:rPr>
-      </w:pPr>
-    </w:p>
-    <w:p>
-      <w:pPr>
-        <w:rPr>
-          <w:rtl/>
-        </w:rPr>
-      </w:pPr>
+    <w:p/>
+    <w:p/>
+    <w:p>
+      <w:pPr>
+        <w:rPr>
+          <w:rtl/>
+        </w:rPr>
+      </w:pPr>
+    </w:p>
+    <w:p>
       <w:r>
         <w:rPr>
           <w:rtl/>
@@ -3012,10 +3091,33 @@
       </w:r>
       <w:r>
         <w:rPr>
-          <w:color w:val="FF0000"/>
-          <w:rtl/>
-        </w:rPr>
-        <w:t>פנייה למערכת אספקת מוצרים המוכרת על ידי השוק.</w:t>
+          <w:rtl/>
+        </w:rPr>
+        <w:t>פנייה למערכת אספקת מוצרים המוכרת על ידי השוק</w:t>
+      </w:r>
+      <w:r>
+        <w:t>:</w:t>
+      </w:r>
+    </w:p>
+    <w:p>
+      <w:pPr>
+        <w:rPr>
+          <w:b/>
+          <w:bCs/>
+          <w:color w:val="ED7D31" w:themeColor="accent2"/>
+          <w:u w:val="single"/>
+          <w:rtl/>
+        </w:rPr>
+      </w:pPr>
+      <w:r>
+        <w:rPr>
+          <w:b/>
+          <w:bCs/>
+          <w:color w:val="ED7D31" w:themeColor="accent2"/>
+          <w:u w:val="single"/>
+          <w:rtl/>
+        </w:rPr>
+        <w:t>פנייה למערכת אספקת מוצרים המוכרת על ידי השוק</w:t>
       </w:r>
     </w:p>
     <w:p>
@@ -3294,16 +3396,22 @@
               <w:jc w:val="center"/>
               <w:rPr>
                 <w:rFonts w:cs="David"/>
-                <w:sz w:val="24"/>
-                <w:szCs w:val="24"/>
+                <w:b/>
+                <w:bCs/>
+                <w:sz w:val="24"/>
+                <w:szCs w:val="24"/>
+                <w:u w:val="single"/>
                 <w:rtl/>
               </w:rPr>
             </w:pPr>
             <w:r>
               <w:rPr>
                 <w:rFonts w:cs="David"/>
-                <w:sz w:val="24"/>
-                <w:szCs w:val="24"/>
+                <w:b/>
+                <w:bCs/>
+                <w:sz w:val="24"/>
+                <w:szCs w:val="24"/>
+                <w:u w:val="single"/>
               </w:rPr>
               <w:t>Expected Result</w:t>
             </w:r>
@@ -3318,16 +3426,22 @@
               <w:jc w:val="center"/>
               <w:rPr>
                 <w:rFonts w:cs="David"/>
-                <w:sz w:val="24"/>
-                <w:szCs w:val="24"/>
+                <w:b/>
+                <w:bCs/>
+                <w:sz w:val="24"/>
+                <w:szCs w:val="24"/>
+                <w:u w:val="single"/>
                 <w:rtl/>
               </w:rPr>
             </w:pPr>
             <w:r>
               <w:rPr>
                 <w:rFonts w:cs="David"/>
-                <w:sz w:val="24"/>
-                <w:szCs w:val="24"/>
+                <w:b/>
+                <w:bCs/>
+                <w:sz w:val="24"/>
+                <w:szCs w:val="24"/>
+                <w:u w:val="single"/>
               </w:rPr>
               <w:t>Input</w:t>
             </w:r>
@@ -3410,6 +3524,8 @@
               <w:jc w:val="center"/>
               <w:rPr>
                 <w:rFonts w:cs="David"/>
+                <w:b/>
+                <w:bCs/>
                 <w:sz w:val="24"/>
                 <w:szCs w:val="24"/>
                 <w:rtl/>
@@ -3418,6 +3534,8 @@
             <w:r>
               <w:rPr>
                 <w:rFonts w:cs="David"/>
+                <w:b/>
+                <w:bCs/>
                 <w:sz w:val="24"/>
                 <w:szCs w:val="24"/>
               </w:rPr>
@@ -3486,6 +3604,8 @@
               <w:jc w:val="center"/>
               <w:rPr>
                 <w:rFonts w:cs="David"/>
+                <w:b/>
+                <w:bCs/>
                 <w:sz w:val="24"/>
                 <w:szCs w:val="24"/>
                 <w:rtl/>
@@ -3494,6 +3614,8 @@
             <w:r>
               <w:rPr>
                 <w:rFonts w:cs="David"/>
+                <w:b/>
+                <w:bCs/>
                 <w:sz w:val="24"/>
                 <w:szCs w:val="24"/>
               </w:rPr>
@@ -3562,6 +3684,8 @@
               <w:jc w:val="center"/>
               <w:rPr>
                 <w:rFonts w:cs="David"/>
+                <w:b/>
+                <w:bCs/>
                 <w:sz w:val="24"/>
                 <w:szCs w:val="24"/>
                 <w:rtl/>
@@ -3570,6 +3694,8 @@
             <w:r>
               <w:rPr>
                 <w:rFonts w:cs="David"/>
+                <w:b/>
+                <w:bCs/>
                 <w:sz w:val="24"/>
                 <w:szCs w:val="24"/>
               </w:rPr>
@@ -3588,27 +3714,8 @@
         </w:rPr>
       </w:pPr>
     </w:p>
-    <w:p>
-      <w:pPr>
-        <w:rPr>
-          <w:rtl/>
-        </w:rPr>
-      </w:pPr>
-    </w:p>
-    <w:p>
-      <w:pPr>
-        <w:rPr>
-          <w:rtl/>
-        </w:rPr>
-      </w:pPr>
-    </w:p>
     <w:p/>
     <w:p>
-      <w:pPr>
-        <w:rPr>
-          <w:rtl/>
-        </w:rPr>
-      </w:pPr>
       <w:r>
         <w:rPr>
           <w:rtl/>
@@ -3618,10 +3725,33 @@
       </w:r>
       <w:r>
         <w:rPr>
-          <w:color w:val="FF0000"/>
           <w:rtl/>
         </w:rPr>
         <w:t>התראה בזמן אמת (התראה למשתמש שמחובר למערכת)</w:t>
+      </w:r>
+      <w:r>
+        <w:t>:</w:t>
+      </w:r>
+    </w:p>
+    <w:p>
+      <w:pPr>
+        <w:rPr>
+          <w:b/>
+          <w:bCs/>
+          <w:color w:val="ED7D31" w:themeColor="accent2"/>
+          <w:u w:val="single"/>
+          <w:rtl/>
+        </w:rPr>
+      </w:pPr>
+      <w:r>
+        <w:rPr>
+          <w:b/>
+          <w:bCs/>
+          <w:color w:val="ED7D31" w:themeColor="accent2"/>
+          <w:u w:val="single"/>
+          <w:rtl/>
+        </w:rPr>
+        <w:t xml:space="preserve">התראה בזמן אמת </w:t>
       </w:r>
     </w:p>
     <w:p>
@@ -3761,6 +3891,14 @@
         </w:rPr>
         <w:t>המערכת תציג את ההתראה למשתמש הרלוונטי בזמן אמת.</w:t>
       </w:r>
+    </w:p>
+    <w:p>
+      <w:pPr>
+        <w:rPr>
+          <w:b/>
+          <w:bCs/>
+        </w:rPr>
+      </w:pPr>
     </w:p>
     <w:p>
       <w:pPr>
@@ -3837,16 +3975,22 @@
               <w:jc w:val="center"/>
               <w:rPr>
                 <w:rFonts w:cs="David"/>
-                <w:sz w:val="24"/>
-                <w:szCs w:val="24"/>
+                <w:b/>
+                <w:bCs/>
+                <w:sz w:val="24"/>
+                <w:szCs w:val="24"/>
+                <w:u w:val="single"/>
                 <w:rtl/>
               </w:rPr>
             </w:pPr>
             <w:r>
               <w:rPr>
                 <w:rFonts w:cs="David"/>
-                <w:sz w:val="24"/>
-                <w:szCs w:val="24"/>
+                <w:b/>
+                <w:bCs/>
+                <w:sz w:val="24"/>
+                <w:szCs w:val="24"/>
+                <w:u w:val="single"/>
               </w:rPr>
               <w:t>Expected Result</w:t>
             </w:r>
@@ -3861,16 +4005,22 @@
               <w:jc w:val="center"/>
               <w:rPr>
                 <w:rFonts w:cs="David"/>
-                <w:sz w:val="24"/>
-                <w:szCs w:val="24"/>
+                <w:b/>
+                <w:bCs/>
+                <w:sz w:val="24"/>
+                <w:szCs w:val="24"/>
+                <w:u w:val="single"/>
                 <w:rtl/>
               </w:rPr>
             </w:pPr>
             <w:r>
               <w:rPr>
                 <w:rFonts w:cs="David"/>
-                <w:sz w:val="24"/>
-                <w:szCs w:val="24"/>
+                <w:b/>
+                <w:bCs/>
+                <w:sz w:val="24"/>
+                <w:szCs w:val="24"/>
+                <w:u w:val="single"/>
               </w:rPr>
               <w:t>Input</w:t>
             </w:r>
@@ -3953,6 +4103,8 @@
               <w:jc w:val="center"/>
               <w:rPr>
                 <w:rFonts w:cs="David"/>
+                <w:b/>
+                <w:bCs/>
                 <w:sz w:val="24"/>
                 <w:szCs w:val="24"/>
                 <w:rtl/>
@@ -3961,6 +4113,8 @@
             <w:r>
               <w:rPr>
                 <w:rFonts w:cs="David"/>
+                <w:b/>
+                <w:bCs/>
                 <w:sz w:val="24"/>
                 <w:szCs w:val="24"/>
               </w:rPr>
@@ -4029,6 +4183,8 @@
               <w:jc w:val="center"/>
               <w:rPr>
                 <w:rFonts w:cs="David"/>
+                <w:b/>
+                <w:bCs/>
                 <w:sz w:val="24"/>
                 <w:szCs w:val="24"/>
                 <w:rtl/>
@@ -4037,6 +4193,8 @@
             <w:r>
               <w:rPr>
                 <w:rFonts w:cs="David"/>
+                <w:b/>
+                <w:bCs/>
                 <w:sz w:val="24"/>
                 <w:szCs w:val="24"/>
               </w:rPr>
@@ -4105,6 +4263,8 @@
               <w:jc w:val="center"/>
               <w:rPr>
                 <w:rFonts w:cs="David"/>
+                <w:b/>
+                <w:bCs/>
                 <w:sz w:val="24"/>
                 <w:szCs w:val="24"/>
                 <w:rtl/>
@@ -4113,6 +4273,8 @@
             <w:r>
               <w:rPr>
                 <w:rFonts w:cs="David"/>
+                <w:b/>
+                <w:bCs/>
                 <w:sz w:val="24"/>
                 <w:szCs w:val="24"/>
               </w:rPr>
@@ -4132,32 +4294,41 @@
       </w:pPr>
     </w:p>
     <w:p>
+      <w:r>
+        <w:rPr>
+          <w:rtl/>
+        </w:rPr>
+        <w:t xml:space="preserve">1.6 </w:t>
+      </w:r>
+      <w:r>
+        <w:rPr>
+          <w:rtl/>
+        </w:rPr>
+        <w:t>התראה מושהות (התראה למנויים שאינם מחוברים למערכת בזמן ההתראה)</w:t>
+      </w:r>
+      <w:r>
+        <w:t>:</w:t>
+      </w:r>
+    </w:p>
+    <w:p>
       <w:pPr>
         <w:rPr>
           <w:b/>
           <w:bCs/>
-          <w:rtl/>
-        </w:rPr>
-      </w:pPr>
-    </w:p>
-    <w:p>
-      <w:pPr>
-        <w:rPr>
-          <w:rtl/>
-        </w:rPr>
-      </w:pPr>
-      <w:r>
-        <w:rPr>
-          <w:rtl/>
-        </w:rPr>
-        <w:t xml:space="preserve">1.6 </w:t>
-      </w:r>
-      <w:r>
-        <w:rPr>
-          <w:color w:val="FF0000"/>
-          <w:rtl/>
-        </w:rPr>
-        <w:t>התראה מושהות (התראה למנויים שאינם מחוברים למערכת בזמן ההתראה)</w:t>
+          <w:color w:val="ED7D31" w:themeColor="accent2"/>
+          <w:u w:val="single"/>
+          <w:rtl/>
+        </w:rPr>
+      </w:pPr>
+      <w:r>
+        <w:rPr>
+          <w:b/>
+          <w:bCs/>
+          <w:color w:val="ED7D31" w:themeColor="accent2"/>
+          <w:u w:val="single"/>
+          <w:rtl/>
+        </w:rPr>
+        <w:t>התראה מושהות</w:t>
       </w:r>
     </w:p>
     <w:p>
@@ -4347,24 +4518,6 @@
       <w:pPr>
         <w:pStyle w:val="a4"/>
         <w:ind w:left="900"/>
-        <w:rPr>
-          <w:rtl/>
-        </w:rPr>
-      </w:pPr>
-    </w:p>
-    <w:p>
-      <w:pPr>
-        <w:pStyle w:val="a4"/>
-        <w:ind w:left="900"/>
-        <w:rPr>
-          <w:rtl/>
-        </w:rPr>
-      </w:pPr>
-    </w:p>
-    <w:p>
-      <w:pPr>
-        <w:pStyle w:val="a4"/>
-        <w:ind w:left="900"/>
       </w:pPr>
     </w:p>
     <w:p>
@@ -4381,7 +4534,6 @@
           <w:bCs/>
           <w:rtl/>
         </w:rPr>
-        <w:lastRenderedPageBreak/>
         <w:t>תרחישי קבלה:</w:t>
       </w:r>
     </w:p>
@@ -4407,16 +4559,22 @@
               <w:jc w:val="center"/>
               <w:rPr>
                 <w:rFonts w:cs="David"/>
-                <w:sz w:val="24"/>
-                <w:szCs w:val="24"/>
+                <w:b/>
+                <w:bCs/>
+                <w:sz w:val="24"/>
+                <w:szCs w:val="24"/>
+                <w:u w:val="single"/>
                 <w:rtl/>
               </w:rPr>
             </w:pPr>
             <w:r>
               <w:rPr>
                 <w:rFonts w:cs="David"/>
-                <w:sz w:val="24"/>
-                <w:szCs w:val="24"/>
+                <w:b/>
+                <w:bCs/>
+                <w:sz w:val="24"/>
+                <w:szCs w:val="24"/>
+                <w:u w:val="single"/>
               </w:rPr>
               <w:t>Expected Result</w:t>
             </w:r>
@@ -4431,16 +4589,22 @@
               <w:jc w:val="center"/>
               <w:rPr>
                 <w:rFonts w:cs="David"/>
-                <w:sz w:val="24"/>
-                <w:szCs w:val="24"/>
+                <w:b/>
+                <w:bCs/>
+                <w:sz w:val="24"/>
+                <w:szCs w:val="24"/>
+                <w:u w:val="single"/>
                 <w:rtl/>
               </w:rPr>
             </w:pPr>
             <w:r>
               <w:rPr>
                 <w:rFonts w:cs="David"/>
-                <w:sz w:val="24"/>
-                <w:szCs w:val="24"/>
+                <w:b/>
+                <w:bCs/>
+                <w:sz w:val="24"/>
+                <w:szCs w:val="24"/>
+                <w:u w:val="single"/>
               </w:rPr>
               <w:t>Input</w:t>
             </w:r>
@@ -4523,6 +4687,8 @@
               <w:jc w:val="center"/>
               <w:rPr>
                 <w:rFonts w:cs="David"/>
+                <w:b/>
+                <w:bCs/>
                 <w:sz w:val="24"/>
                 <w:szCs w:val="24"/>
                 <w:rtl/>
@@ -4531,6 +4697,8 @@
             <w:r>
               <w:rPr>
                 <w:rFonts w:cs="David"/>
+                <w:b/>
+                <w:bCs/>
                 <w:sz w:val="24"/>
                 <w:szCs w:val="24"/>
               </w:rPr>
@@ -4599,6 +4767,8 @@
               <w:jc w:val="center"/>
               <w:rPr>
                 <w:rFonts w:cs="David"/>
+                <w:b/>
+                <w:bCs/>
                 <w:sz w:val="24"/>
                 <w:szCs w:val="24"/>
                 <w:rtl/>
@@ -4607,6 +4777,8 @@
             <w:r>
               <w:rPr>
                 <w:rFonts w:cs="David"/>
+                <w:b/>
+                <w:bCs/>
                 <w:sz w:val="24"/>
                 <w:szCs w:val="24"/>
               </w:rPr>
@@ -4675,6 +4847,8 @@
               <w:jc w:val="center"/>
               <w:rPr>
                 <w:rFonts w:cs="David"/>
+                <w:b/>
+                <w:bCs/>
                 <w:sz w:val="24"/>
                 <w:szCs w:val="24"/>
                 <w:rtl/>
@@ -4683,6 +4857,8 @@
             <w:r>
               <w:rPr>
                 <w:rFonts w:cs="David"/>
+                <w:b/>
+                <w:bCs/>
                 <w:sz w:val="24"/>
                 <w:szCs w:val="24"/>
               </w:rPr>
@@ -4697,14 +4873,6 @@
         <w:rPr>
           <w:b/>
           <w:bCs/>
-          <w:rtl/>
-        </w:rPr>
-      </w:pPr>
-    </w:p>
-    <w:p>
-      <w:pPr>
-        <w:pStyle w:val="a4"/>
-        <w:rPr>
           <w:rtl/>
         </w:rPr>
       </w:pPr>
@@ -9275,6 +9443,7 @@
   <w:style w:type="character" w:default="1" w:styleId="a0">
     <w:name w:val="Default Paragraph Font"/>
     <w:uiPriority w:val="1"/>
+    <w:semiHidden/>
     <w:unhideWhenUsed/>
   </w:style>
   <w:style w:type="table" w:default="1" w:styleId="a1">

</xml_diff>

<commit_message>
fixed #6 usecases dor
</commit_message>
<xml_diff>
--- a/Files/usecases-Dor.docx
+++ b/Files/usecases-Dor.docx
@@ -334,14 +334,7 @@
           <w:rFonts w:hint="cs"/>
           <w:rtl/>
         </w:rPr>
-        <w:t>למערכת המסחר אין מנהל מערכת</w:t>
-      </w:r>
-      <w:r>
-        <w:rPr>
-          <w:rFonts w:hint="cs"/>
-          <w:rtl/>
-        </w:rPr>
-        <w:t xml:space="preserve"> </w:t>
+        <w:t xml:space="preserve">למערכת המסחר אין מנהל מערכת </w:t>
       </w:r>
       <w:r>
         <w:rPr>
@@ -389,16 +382,22 @@
               <w:jc w:val="center"/>
               <w:rPr>
                 <w:rFonts w:cs="David"/>
-                <w:sz w:val="24"/>
-                <w:szCs w:val="24"/>
+                <w:b/>
+                <w:bCs/>
+                <w:sz w:val="24"/>
+                <w:szCs w:val="24"/>
+                <w:u w:val="single"/>
                 <w:rtl/>
               </w:rPr>
             </w:pPr>
             <w:r>
               <w:rPr>
                 <w:rFonts w:cs="David"/>
-                <w:sz w:val="24"/>
-                <w:szCs w:val="24"/>
+                <w:b/>
+                <w:bCs/>
+                <w:sz w:val="24"/>
+                <w:szCs w:val="24"/>
+                <w:u w:val="single"/>
               </w:rPr>
               <w:t>Expected Result</w:t>
             </w:r>
@@ -413,16 +412,22 @@
               <w:jc w:val="center"/>
               <w:rPr>
                 <w:rFonts w:cs="David"/>
-                <w:sz w:val="24"/>
-                <w:szCs w:val="24"/>
+                <w:b/>
+                <w:bCs/>
+                <w:sz w:val="24"/>
+                <w:szCs w:val="24"/>
+                <w:u w:val="single"/>
                 <w:rtl/>
               </w:rPr>
             </w:pPr>
             <w:r>
               <w:rPr>
                 <w:rFonts w:cs="David"/>
-                <w:sz w:val="24"/>
-                <w:szCs w:val="24"/>
+                <w:b/>
+                <w:bCs/>
+                <w:sz w:val="24"/>
+                <w:szCs w:val="24"/>
+                <w:u w:val="single"/>
               </w:rPr>
               <w:t>Input</w:t>
             </w:r>
@@ -505,6 +510,8 @@
               <w:jc w:val="center"/>
               <w:rPr>
                 <w:rFonts w:cs="David"/>
+                <w:b/>
+                <w:bCs/>
                 <w:sz w:val="24"/>
                 <w:szCs w:val="24"/>
                 <w:rtl/>
@@ -513,6 +520,8 @@
             <w:r>
               <w:rPr>
                 <w:rFonts w:cs="David"/>
+                <w:b/>
+                <w:bCs/>
                 <w:sz w:val="24"/>
                 <w:szCs w:val="24"/>
               </w:rPr>
@@ -581,6 +590,8 @@
               <w:jc w:val="center"/>
               <w:rPr>
                 <w:rFonts w:cs="David"/>
+                <w:b/>
+                <w:bCs/>
                 <w:sz w:val="24"/>
                 <w:szCs w:val="24"/>
                 <w:rtl/>
@@ -589,6 +600,8 @@
             <w:r>
               <w:rPr>
                 <w:rFonts w:cs="David"/>
+                <w:b/>
+                <w:bCs/>
                 <w:sz w:val="24"/>
                 <w:szCs w:val="24"/>
               </w:rPr>
@@ -667,95 +680,29 @@
           <w:p>
             <w:pPr>
               <w:jc w:val="center"/>
+              <w:rPr>
+                <w:b/>
+                <w:bCs/>
+              </w:rPr>
             </w:pPr>
             <w:r>
               <w:rPr>
                 <w:rFonts w:hint="cs"/>
+                <w:b/>
+                <w:bCs/>
               </w:rPr>
               <w:t>S</w:t>
             </w:r>
             <w:r>
+              <w:rPr>
+                <w:b/>
+                <w:bCs/>
+              </w:rPr>
               <w:t>ad</w:t>
             </w:r>
           </w:p>
         </w:tc>
       </w:tr>
-      <w:tr>
-        <w:tc>
-          <w:tcPr>
-            <w:tcW w:w="2765" w:type="dxa"/>
-          </w:tcPr>
-          <w:p>
-            <w:pPr>
-              <w:jc w:val="center"/>
-              <w:rPr>
-                <w:rFonts w:cs="David"/>
-                <w:sz w:val="24"/>
-                <w:szCs w:val="24"/>
-                <w:rtl/>
-              </w:rPr>
-            </w:pPr>
-            <w:r>
-              <w:rPr>
-                <w:rFonts w:cs="David"/>
-                <w:sz w:val="24"/>
-                <w:szCs w:val="24"/>
-                <w:rtl/>
-              </w:rPr>
-              <w:t>המערכת תציג הודעת שגיאה.</w:t>
-            </w:r>
-          </w:p>
-        </w:tc>
-        <w:tc>
-          <w:tcPr>
-            <w:tcW w:w="2765" w:type="dxa"/>
-          </w:tcPr>
-          <w:p>
-            <w:pPr>
-              <w:jc w:val="center"/>
-              <w:rPr>
-                <w:rFonts w:cs="David"/>
-                <w:sz w:val="24"/>
-                <w:szCs w:val="24"/>
-                <w:rtl/>
-              </w:rPr>
-            </w:pPr>
-            <w:r>
-              <w:rPr>
-                <w:rFonts w:cs="David"/>
-                <w:sz w:val="24"/>
-                <w:szCs w:val="24"/>
-                <w:rtl/>
-              </w:rPr>
-              <w:t>קלט לא חוקי</w:t>
-            </w:r>
-          </w:p>
-        </w:tc>
-        <w:tc>
-          <w:tcPr>
-            <w:tcW w:w="2766" w:type="dxa"/>
-          </w:tcPr>
-          <w:p>
-            <w:pPr>
-              <w:jc w:val="center"/>
-              <w:rPr>
-                <w:rFonts w:cs="David"/>
-                <w:sz w:val="24"/>
-                <w:szCs w:val="24"/>
-                <w:rtl/>
-              </w:rPr>
-            </w:pPr>
-            <w:r>
-              <w:rPr>
-                <w:rFonts w:cs="David"/>
-                <w:sz w:val="24"/>
-                <w:szCs w:val="24"/>
-              </w:rPr>
-              <w:t>Bad</w:t>
-            </w:r>
-          </w:p>
-        </w:tc>
-      </w:tr>
     </w:tbl>
     <w:p>
       <w:pPr>
@@ -982,9 +929,16 @@
       </w:pPr>
       <w:r>
         <w:rPr>
-          <w:rtl/>
-        </w:rPr>
-        <w:t>המשתמש שמבצע את הפעולה הוא מנהל מערכת.</w:t>
+          <w:rFonts w:hint="cs"/>
+          <w:rtl/>
+        </w:rPr>
+        <w:t>המערכת בודקת שהמשתמש שמבצע פעולה זו הוא מנהל מערכת</w:t>
+      </w:r>
+      <w:r>
+        <w:rPr>
+          <w:rtl/>
+        </w:rPr>
+        <w:t>.</w:t>
       </w:r>
     </w:p>
     <w:p>
@@ -1162,16 +1116,22 @@
               <w:jc w:val="center"/>
               <w:rPr>
                 <w:rFonts w:cs="David"/>
-                <w:sz w:val="24"/>
-                <w:szCs w:val="24"/>
+                <w:b/>
+                <w:bCs/>
+                <w:sz w:val="24"/>
+                <w:szCs w:val="24"/>
+                <w:u w:val="single"/>
                 <w:rtl/>
               </w:rPr>
             </w:pPr>
             <w:r>
               <w:rPr>
                 <w:rFonts w:cs="David"/>
-                <w:sz w:val="24"/>
-                <w:szCs w:val="24"/>
+                <w:b/>
+                <w:bCs/>
+                <w:sz w:val="24"/>
+                <w:szCs w:val="24"/>
+                <w:u w:val="single"/>
               </w:rPr>
               <w:t>Expected Result</w:t>
             </w:r>
@@ -1186,16 +1146,22 @@
               <w:jc w:val="center"/>
               <w:rPr>
                 <w:rFonts w:cs="David"/>
-                <w:sz w:val="24"/>
-                <w:szCs w:val="24"/>
+                <w:b/>
+                <w:bCs/>
+                <w:sz w:val="24"/>
+                <w:szCs w:val="24"/>
+                <w:u w:val="single"/>
                 <w:rtl/>
               </w:rPr>
             </w:pPr>
             <w:r>
               <w:rPr>
                 <w:rFonts w:cs="David"/>
-                <w:sz w:val="24"/>
-                <w:szCs w:val="24"/>
+                <w:b/>
+                <w:bCs/>
+                <w:sz w:val="24"/>
+                <w:szCs w:val="24"/>
+                <w:u w:val="single"/>
               </w:rPr>
               <w:t>Input</w:t>
             </w:r>
@@ -1278,6 +1244,8 @@
               <w:jc w:val="center"/>
               <w:rPr>
                 <w:rFonts w:cs="David"/>
+                <w:b/>
+                <w:bCs/>
                 <w:sz w:val="24"/>
                 <w:szCs w:val="24"/>
                 <w:rtl/>
@@ -1286,6 +1254,8 @@
             <w:r>
               <w:rPr>
                 <w:rFonts w:cs="David"/>
+                <w:b/>
+                <w:bCs/>
                 <w:sz w:val="24"/>
                 <w:szCs w:val="24"/>
               </w:rPr>
@@ -1354,6 +1324,8 @@
               <w:jc w:val="center"/>
               <w:rPr>
                 <w:rFonts w:cs="David"/>
+                <w:b/>
+                <w:bCs/>
                 <w:sz w:val="24"/>
                 <w:szCs w:val="24"/>
                 <w:rtl/>
@@ -1362,6 +1334,8 @@
             <w:r>
               <w:rPr>
                 <w:rFonts w:cs="David"/>
+                <w:b/>
+                <w:bCs/>
                 <w:sz w:val="24"/>
                 <w:szCs w:val="24"/>
               </w:rPr>
@@ -1440,10 +1414,16 @@
           <w:p>
             <w:pPr>
               <w:jc w:val="center"/>
+              <w:rPr>
+                <w:b/>
+                <w:bCs/>
+              </w:rPr>
             </w:pPr>
             <w:r>
               <w:rPr>
                 <w:rFonts w:cs="David"/>
+                <w:b/>
+                <w:bCs/>
                 <w:sz w:val="24"/>
                 <w:szCs w:val="24"/>
               </w:rPr>
@@ -1512,6 +1492,8 @@
               <w:jc w:val="center"/>
               <w:rPr>
                 <w:rFonts w:cs="David"/>
+                <w:b/>
+                <w:bCs/>
                 <w:sz w:val="24"/>
                 <w:szCs w:val="24"/>
                 <w:rtl/>
@@ -1520,6 +1502,8 @@
             <w:r>
               <w:rPr>
                 <w:rFonts w:cs="David"/>
+                <w:b/>
+                <w:bCs/>
                 <w:sz w:val="24"/>
                 <w:szCs w:val="24"/>
               </w:rPr>
@@ -1572,17 +1556,6 @@
         </w:rPr>
         <w:t>החלפה של קשר עם שירותים חיצוניים</w:t>
       </w:r>
-      <w:r>
-        <w:rPr>
-          <w:rFonts w:hint="cs"/>
-          <w:b/>
-          <w:bCs/>
-          <w:color w:val="ED7D31" w:themeColor="accent2"/>
-          <w:u w:val="single"/>
-          <w:rtl/>
-        </w:rPr>
-        <w:t>:</w:t>
-      </w:r>
     </w:p>
     <w:p>
       <w:pPr>
@@ -1702,9 +1675,16 @@
       </w:pPr>
       <w:r>
         <w:rPr>
-          <w:rtl/>
-        </w:rPr>
-        <w:t>המשתמש שמבצע את הפעולה הוא מנהל מערכת.</w:t>
+          <w:rFonts w:hint="cs"/>
+          <w:rtl/>
+        </w:rPr>
+        <w:t>המערכת בודקת שהמשתמש שמבצע פעולה זו הוא מנהל מערכת</w:t>
+      </w:r>
+      <w:r>
+        <w:rPr>
+          <w:rtl/>
+        </w:rPr>
+        <w:t>.</w:t>
       </w:r>
     </w:p>
     <w:p>
@@ -1749,33 +1729,16 @@
     <w:p>
       <w:pPr>
         <w:rPr>
+          <w:rtl/>
+        </w:rPr>
+      </w:pPr>
+      <w:r>
+        <w:rPr>
           <w:b/>
           <w:bCs/>
           <w:rtl/>
         </w:rPr>
-      </w:pPr>
-    </w:p>
-    <w:p>
-      <w:pPr>
-        <w:rPr>
-          <w:b/>
-          <w:bCs/>
-          <w:rtl/>
-        </w:rPr>
-      </w:pPr>
-    </w:p>
-    <w:p>
-      <w:pPr>
-        <w:rPr>
-          <w:rtl/>
-        </w:rPr>
-      </w:pPr>
-      <w:r>
-        <w:rPr>
-          <w:b/>
-          <w:bCs/>
-          <w:rtl/>
-        </w:rPr>
+        <w:lastRenderedPageBreak/>
         <w:t>תחרישים חלופיים</w:t>
       </w:r>
       <w:r>
@@ -1809,7 +1772,6 @@
           <w:numId w:val="32"/>
         </w:numPr>
         <w:rPr>
-          <w:rFonts w:hint="cs"/>
           <w:vanish/>
           <w:rtl/>
         </w:rPr>
@@ -1823,7 +1785,6 @@
           <w:numId w:val="32"/>
         </w:numPr>
         <w:rPr>
-          <w:rFonts w:hint="cs"/>
           <w:vanish/>
           <w:rtl/>
         </w:rPr>
@@ -1921,16 +1882,22 @@
               <w:jc w:val="center"/>
               <w:rPr>
                 <w:rFonts w:cs="David"/>
-                <w:sz w:val="24"/>
-                <w:szCs w:val="24"/>
+                <w:b/>
+                <w:bCs/>
+                <w:sz w:val="24"/>
+                <w:szCs w:val="24"/>
+                <w:u w:val="single"/>
                 <w:rtl/>
               </w:rPr>
             </w:pPr>
             <w:r>
               <w:rPr>
                 <w:rFonts w:cs="David"/>
-                <w:sz w:val="24"/>
-                <w:szCs w:val="24"/>
+                <w:b/>
+                <w:bCs/>
+                <w:sz w:val="24"/>
+                <w:szCs w:val="24"/>
+                <w:u w:val="single"/>
               </w:rPr>
               <w:t>Expected Result</w:t>
             </w:r>
@@ -1945,16 +1912,22 @@
               <w:jc w:val="center"/>
               <w:rPr>
                 <w:rFonts w:cs="David"/>
-                <w:sz w:val="24"/>
-                <w:szCs w:val="24"/>
+                <w:b/>
+                <w:bCs/>
+                <w:sz w:val="24"/>
+                <w:szCs w:val="24"/>
+                <w:u w:val="single"/>
                 <w:rtl/>
               </w:rPr>
             </w:pPr>
             <w:r>
               <w:rPr>
                 <w:rFonts w:cs="David"/>
-                <w:sz w:val="24"/>
-                <w:szCs w:val="24"/>
+                <w:b/>
+                <w:bCs/>
+                <w:sz w:val="24"/>
+                <w:szCs w:val="24"/>
+                <w:u w:val="single"/>
               </w:rPr>
               <w:t>Input</w:t>
             </w:r>
@@ -2037,6 +2010,8 @@
               <w:jc w:val="center"/>
               <w:rPr>
                 <w:rFonts w:cs="David"/>
+                <w:b/>
+                <w:bCs/>
                 <w:sz w:val="24"/>
                 <w:szCs w:val="24"/>
                 <w:rtl/>
@@ -2045,6 +2020,8 @@
             <w:r>
               <w:rPr>
                 <w:rFonts w:cs="David"/>
+                <w:b/>
+                <w:bCs/>
                 <w:sz w:val="24"/>
                 <w:szCs w:val="24"/>
               </w:rPr>
@@ -2113,6 +2090,8 @@
               <w:jc w:val="center"/>
               <w:rPr>
                 <w:rFonts w:cs="David"/>
+                <w:b/>
+                <w:bCs/>
                 <w:sz w:val="24"/>
                 <w:szCs w:val="24"/>
                 <w:rtl/>
@@ -2121,6 +2100,8 @@
             <w:r>
               <w:rPr>
                 <w:rFonts w:cs="David"/>
+                <w:b/>
+                <w:bCs/>
                 <w:sz w:val="24"/>
                 <w:szCs w:val="24"/>
               </w:rPr>
@@ -2199,10 +2180,16 @@
           <w:p>
             <w:pPr>
               <w:jc w:val="center"/>
+              <w:rPr>
+                <w:b/>
+                <w:bCs/>
+              </w:rPr>
             </w:pPr>
             <w:r>
               <w:rPr>
                 <w:rFonts w:cs="David"/>
+                <w:b/>
+                <w:bCs/>
                 <w:sz w:val="24"/>
                 <w:szCs w:val="24"/>
               </w:rPr>
@@ -2263,10 +2250,16 @@
           <w:p>
             <w:pPr>
               <w:jc w:val="center"/>
+              <w:rPr>
+                <w:b/>
+                <w:bCs/>
+              </w:rPr>
             </w:pPr>
             <w:r>
               <w:rPr>
                 <w:rFonts w:cs="David"/>
+                <w:b/>
+                <w:bCs/>
                 <w:sz w:val="24"/>
                 <w:szCs w:val="24"/>
               </w:rPr>
@@ -2335,6 +2328,8 @@
               <w:jc w:val="center"/>
               <w:rPr>
                 <w:rFonts w:cs="David"/>
+                <w:b/>
+                <w:bCs/>
                 <w:sz w:val="24"/>
                 <w:szCs w:val="24"/>
                 <w:rtl/>
@@ -2343,6 +2338,8 @@
             <w:r>
               <w:rPr>
                 <w:rFonts w:cs="David"/>
+                <w:b/>
+                <w:bCs/>
                 <w:sz w:val="24"/>
                 <w:szCs w:val="24"/>
               </w:rPr>
@@ -2352,13 +2349,15 @@
         </w:tc>
       </w:tr>
     </w:tbl>
-    <w:p>
-      <w:pPr>
-        <w:rPr>
-          <w:rtl/>
-        </w:rPr>
-      </w:pPr>
-    </w:p>
+    <w:p/>
+    <w:p>
+      <w:pPr>
+        <w:rPr>
+          <w:rtl/>
+        </w:rPr>
+      </w:pPr>
+    </w:p>
+    <w:p/>
     <w:p>
       <w:pPr>
         <w:rPr>
@@ -2699,16 +2698,22 @@
               <w:jc w:val="center"/>
               <w:rPr>
                 <w:rFonts w:cs="David"/>
-                <w:sz w:val="24"/>
-                <w:szCs w:val="24"/>
+                <w:b/>
+                <w:bCs/>
+                <w:sz w:val="24"/>
+                <w:szCs w:val="24"/>
+                <w:u w:val="single"/>
                 <w:rtl/>
               </w:rPr>
             </w:pPr>
             <w:r>
               <w:rPr>
                 <w:rFonts w:cs="David"/>
-                <w:sz w:val="24"/>
-                <w:szCs w:val="24"/>
+                <w:b/>
+                <w:bCs/>
+                <w:sz w:val="24"/>
+                <w:szCs w:val="24"/>
+                <w:u w:val="single"/>
               </w:rPr>
               <w:t>Expected Result</w:t>
             </w:r>
@@ -2723,16 +2728,22 @@
               <w:jc w:val="center"/>
               <w:rPr>
                 <w:rFonts w:cs="David"/>
-                <w:sz w:val="24"/>
-                <w:szCs w:val="24"/>
+                <w:b/>
+                <w:bCs/>
+                <w:sz w:val="24"/>
+                <w:szCs w:val="24"/>
+                <w:u w:val="single"/>
                 <w:rtl/>
               </w:rPr>
             </w:pPr>
             <w:r>
               <w:rPr>
                 <w:rFonts w:cs="David"/>
-                <w:sz w:val="24"/>
-                <w:szCs w:val="24"/>
+                <w:b/>
+                <w:bCs/>
+                <w:sz w:val="24"/>
+                <w:szCs w:val="24"/>
+                <w:u w:val="single"/>
               </w:rPr>
               <w:t>Input</w:t>
             </w:r>
@@ -2815,6 +2826,8 @@
               <w:jc w:val="center"/>
               <w:rPr>
                 <w:rFonts w:cs="David"/>
+                <w:b/>
+                <w:bCs/>
                 <w:sz w:val="24"/>
                 <w:szCs w:val="24"/>
                 <w:rtl/>
@@ -2823,6 +2836,8 @@
             <w:r>
               <w:rPr>
                 <w:rFonts w:cs="David"/>
+                <w:b/>
+                <w:bCs/>
                 <w:sz w:val="24"/>
                 <w:szCs w:val="24"/>
               </w:rPr>
@@ -2891,6 +2906,8 @@
               <w:jc w:val="center"/>
               <w:rPr>
                 <w:rFonts w:cs="David"/>
+                <w:b/>
+                <w:bCs/>
                 <w:sz w:val="24"/>
                 <w:szCs w:val="24"/>
                 <w:rtl/>
@@ -2899,6 +2916,8 @@
             <w:r>
               <w:rPr>
                 <w:rFonts w:cs="David"/>
+                <w:b/>
+                <w:bCs/>
                 <w:sz w:val="24"/>
                 <w:szCs w:val="24"/>
               </w:rPr>
@@ -2967,6 +2986,8 @@
               <w:jc w:val="center"/>
               <w:rPr>
                 <w:rFonts w:cs="David"/>
+                <w:b/>
+                <w:bCs/>
                 <w:sz w:val="24"/>
                 <w:szCs w:val="24"/>
                 <w:rtl/>
@@ -2975,6 +2996,8 @@
             <w:r>
               <w:rPr>
                 <w:rFonts w:cs="David"/>
+                <w:b/>
+                <w:bCs/>
                 <w:sz w:val="24"/>
                 <w:szCs w:val="24"/>
               </w:rPr>
@@ -2984,26 +3007,16 @@
         </w:tc>
       </w:tr>
     </w:tbl>
-    <w:p>
-      <w:pPr>
-        <w:rPr>
-          <w:rtl/>
-        </w:rPr>
-      </w:pPr>
-    </w:p>
-    <w:p>
-      <w:pPr>
-        <w:rPr>
-          <w:rtl/>
-        </w:rPr>
-      </w:pPr>
-    </w:p>
-    <w:p>
-      <w:pPr>
-        <w:rPr>
-          <w:rtl/>
-        </w:rPr>
-      </w:pPr>
+    <w:p/>
+    <w:p/>
+    <w:p>
+      <w:pPr>
+        <w:rPr>
+          <w:rtl/>
+        </w:rPr>
+      </w:pPr>
+    </w:p>
+    <w:p>
       <w:r>
         <w:rPr>
           <w:rtl/>
@@ -3012,22 +3025,45 @@
       </w:r>
       <w:r>
         <w:rPr>
-          <w:color w:val="FF0000"/>
-          <w:rtl/>
-        </w:rPr>
-        <w:t>פנייה למערכת אספקת מוצרים המוכרת על ידי השוק.</w:t>
-      </w:r>
-    </w:p>
-    <w:p>
-      <w:pPr>
-        <w:rPr>
-          <w:rtl/>
-        </w:rPr>
-      </w:pPr>
-      <w:r>
+          <w:rtl/>
+        </w:rPr>
+        <w:t>פנייה למערכת אספקת מוצרים המוכרת על ידי השוק</w:t>
+      </w:r>
+      <w:r>
+        <w:t>:</w:t>
+      </w:r>
+    </w:p>
+    <w:p>
+      <w:pPr>
         <w:rPr>
           <w:b/>
           <w:bCs/>
+          <w:color w:val="ED7D31" w:themeColor="accent2"/>
+          <w:u w:val="single"/>
+          <w:rtl/>
+        </w:rPr>
+      </w:pPr>
+      <w:r>
+        <w:rPr>
+          <w:b/>
+          <w:bCs/>
+          <w:color w:val="ED7D31" w:themeColor="accent2"/>
+          <w:u w:val="single"/>
+          <w:rtl/>
+        </w:rPr>
+        <w:t>פנייה למערכת אספקת מוצרים המוכרת על ידי השוק</w:t>
+      </w:r>
+    </w:p>
+    <w:p>
+      <w:pPr>
+        <w:rPr>
+          <w:rtl/>
+        </w:rPr>
+      </w:pPr>
+      <w:r>
+        <w:rPr>
+          <w:b/>
+          <w:bCs/>
           <w:rtl/>
         </w:rPr>
         <w:t>שחקן</w:t>
@@ -3036,7 +3072,20 @@
         <w:rPr>
           <w:rtl/>
         </w:rPr>
-        <w:t>: משתמש (בעל חנות), מערכת אספקה מוצרים חיצונית.</w:t>
+        <w:t>: משתמש</w:t>
+      </w:r>
+      <w:r>
+        <w:rPr>
+          <w:rFonts w:hint="cs"/>
+          <w:rtl/>
+        </w:rPr>
+        <w:t xml:space="preserve">, </w:t>
+      </w:r>
+      <w:r>
+        <w:rPr>
+          <w:rtl/>
+        </w:rPr>
+        <w:t>מערכת אספקה מוצרים חיצונית.</w:t>
       </w:r>
     </w:p>
     <w:p>
@@ -3294,16 +3343,22 @@
               <w:jc w:val="center"/>
               <w:rPr>
                 <w:rFonts w:cs="David"/>
-                <w:sz w:val="24"/>
-                <w:szCs w:val="24"/>
+                <w:b/>
+                <w:bCs/>
+                <w:sz w:val="24"/>
+                <w:szCs w:val="24"/>
+                <w:u w:val="single"/>
                 <w:rtl/>
               </w:rPr>
             </w:pPr>
             <w:r>
               <w:rPr>
                 <w:rFonts w:cs="David"/>
-                <w:sz w:val="24"/>
-                <w:szCs w:val="24"/>
+                <w:b/>
+                <w:bCs/>
+                <w:sz w:val="24"/>
+                <w:szCs w:val="24"/>
+                <w:u w:val="single"/>
               </w:rPr>
               <w:t>Expected Result</w:t>
             </w:r>
@@ -3318,16 +3373,22 @@
               <w:jc w:val="center"/>
               <w:rPr>
                 <w:rFonts w:cs="David"/>
-                <w:sz w:val="24"/>
-                <w:szCs w:val="24"/>
+                <w:b/>
+                <w:bCs/>
+                <w:sz w:val="24"/>
+                <w:szCs w:val="24"/>
+                <w:u w:val="single"/>
                 <w:rtl/>
               </w:rPr>
             </w:pPr>
             <w:r>
               <w:rPr>
                 <w:rFonts w:cs="David"/>
-                <w:sz w:val="24"/>
-                <w:szCs w:val="24"/>
+                <w:b/>
+                <w:bCs/>
+                <w:sz w:val="24"/>
+                <w:szCs w:val="24"/>
+                <w:u w:val="single"/>
               </w:rPr>
               <w:t>Input</w:t>
             </w:r>
@@ -3410,6 +3471,8 @@
               <w:jc w:val="center"/>
               <w:rPr>
                 <w:rFonts w:cs="David"/>
+                <w:b/>
+                <w:bCs/>
                 <w:sz w:val="24"/>
                 <w:szCs w:val="24"/>
                 <w:rtl/>
@@ -3418,6 +3481,8 @@
             <w:r>
               <w:rPr>
                 <w:rFonts w:cs="David"/>
+                <w:b/>
+                <w:bCs/>
                 <w:sz w:val="24"/>
                 <w:szCs w:val="24"/>
               </w:rPr>
@@ -3486,6 +3551,8 @@
               <w:jc w:val="center"/>
               <w:rPr>
                 <w:rFonts w:cs="David"/>
+                <w:b/>
+                <w:bCs/>
                 <w:sz w:val="24"/>
                 <w:szCs w:val="24"/>
                 <w:rtl/>
@@ -3494,6 +3561,8 @@
             <w:r>
               <w:rPr>
                 <w:rFonts w:cs="David"/>
+                <w:b/>
+                <w:bCs/>
                 <w:sz w:val="24"/>
                 <w:szCs w:val="24"/>
               </w:rPr>
@@ -3562,6 +3631,8 @@
               <w:jc w:val="center"/>
               <w:rPr>
                 <w:rFonts w:cs="David"/>
+                <w:b/>
+                <w:bCs/>
                 <w:sz w:val="24"/>
                 <w:szCs w:val="24"/>
                 <w:rtl/>
@@ -3570,6 +3641,8 @@
             <w:r>
               <w:rPr>
                 <w:rFonts w:cs="David"/>
+                <w:b/>
+                <w:bCs/>
                 <w:sz w:val="24"/>
                 <w:szCs w:val="24"/>
               </w:rPr>
@@ -3588,27 +3661,8 @@
         </w:rPr>
       </w:pPr>
     </w:p>
-    <w:p>
-      <w:pPr>
-        <w:rPr>
-          <w:rtl/>
-        </w:rPr>
-      </w:pPr>
-    </w:p>
-    <w:p>
-      <w:pPr>
-        <w:rPr>
-          <w:rtl/>
-        </w:rPr>
-      </w:pPr>
-    </w:p>
     <w:p/>
     <w:p>
-      <w:pPr>
-        <w:rPr>
-          <w:rtl/>
-        </w:rPr>
-      </w:pPr>
       <w:r>
         <w:rPr>
           <w:rtl/>
@@ -3618,10 +3672,33 @@
       </w:r>
       <w:r>
         <w:rPr>
-          <w:color w:val="FF0000"/>
           <w:rtl/>
         </w:rPr>
         <w:t>התראה בזמן אמת (התראה למשתמש שמחובר למערכת)</w:t>
+      </w:r>
+      <w:r>
+        <w:t>:</w:t>
+      </w:r>
+    </w:p>
+    <w:p>
+      <w:pPr>
+        <w:rPr>
+          <w:b/>
+          <w:bCs/>
+          <w:color w:val="ED7D31" w:themeColor="accent2"/>
+          <w:u w:val="single"/>
+          <w:rtl/>
+        </w:rPr>
+      </w:pPr>
+      <w:r>
+        <w:rPr>
+          <w:b/>
+          <w:bCs/>
+          <w:color w:val="ED7D31" w:themeColor="accent2"/>
+          <w:u w:val="single"/>
+          <w:rtl/>
+        </w:rPr>
+        <w:t xml:space="preserve">התראה בזמן אמת </w:t>
       </w:r>
     </w:p>
     <w:p>
@@ -3761,6 +3838,14 @@
         </w:rPr>
         <w:t>המערכת תציג את ההתראה למשתמש הרלוונטי בזמן אמת.</w:t>
       </w:r>
+    </w:p>
+    <w:p>
+      <w:pPr>
+        <w:rPr>
+          <w:b/>
+          <w:bCs/>
+        </w:rPr>
+      </w:pPr>
     </w:p>
     <w:p>
       <w:pPr>
@@ -3837,16 +3922,22 @@
               <w:jc w:val="center"/>
               <w:rPr>
                 <w:rFonts w:cs="David"/>
-                <w:sz w:val="24"/>
-                <w:szCs w:val="24"/>
+                <w:b/>
+                <w:bCs/>
+                <w:sz w:val="24"/>
+                <w:szCs w:val="24"/>
+                <w:u w:val="single"/>
                 <w:rtl/>
               </w:rPr>
             </w:pPr>
             <w:r>
               <w:rPr>
                 <w:rFonts w:cs="David"/>
-                <w:sz w:val="24"/>
-                <w:szCs w:val="24"/>
+                <w:b/>
+                <w:bCs/>
+                <w:sz w:val="24"/>
+                <w:szCs w:val="24"/>
+                <w:u w:val="single"/>
               </w:rPr>
               <w:t>Expected Result</w:t>
             </w:r>
@@ -3861,16 +3952,22 @@
               <w:jc w:val="center"/>
               <w:rPr>
                 <w:rFonts w:cs="David"/>
-                <w:sz w:val="24"/>
-                <w:szCs w:val="24"/>
+                <w:b/>
+                <w:bCs/>
+                <w:sz w:val="24"/>
+                <w:szCs w:val="24"/>
+                <w:u w:val="single"/>
                 <w:rtl/>
               </w:rPr>
             </w:pPr>
             <w:r>
               <w:rPr>
                 <w:rFonts w:cs="David"/>
-                <w:sz w:val="24"/>
-                <w:szCs w:val="24"/>
+                <w:b/>
+                <w:bCs/>
+                <w:sz w:val="24"/>
+                <w:szCs w:val="24"/>
+                <w:u w:val="single"/>
               </w:rPr>
               <w:t>Input</w:t>
             </w:r>
@@ -3953,6 +4050,8 @@
               <w:jc w:val="center"/>
               <w:rPr>
                 <w:rFonts w:cs="David"/>
+                <w:b/>
+                <w:bCs/>
                 <w:sz w:val="24"/>
                 <w:szCs w:val="24"/>
                 <w:rtl/>
@@ -3961,6 +4060,8 @@
             <w:r>
               <w:rPr>
                 <w:rFonts w:cs="David"/>
+                <w:b/>
+                <w:bCs/>
                 <w:sz w:val="24"/>
                 <w:szCs w:val="24"/>
               </w:rPr>
@@ -4029,6 +4130,8 @@
               <w:jc w:val="center"/>
               <w:rPr>
                 <w:rFonts w:cs="David"/>
+                <w:b/>
+                <w:bCs/>
                 <w:sz w:val="24"/>
                 <w:szCs w:val="24"/>
                 <w:rtl/>
@@ -4037,6 +4140,8 @@
             <w:r>
               <w:rPr>
                 <w:rFonts w:cs="David"/>
+                <w:b/>
+                <w:bCs/>
                 <w:sz w:val="24"/>
                 <w:szCs w:val="24"/>
               </w:rPr>
@@ -4105,6 +4210,8 @@
               <w:jc w:val="center"/>
               <w:rPr>
                 <w:rFonts w:cs="David"/>
+                <w:b/>
+                <w:bCs/>
                 <w:sz w:val="24"/>
                 <w:szCs w:val="24"/>
                 <w:rtl/>
@@ -4113,6 +4220,8 @@
             <w:r>
               <w:rPr>
                 <w:rFonts w:cs="David"/>
+                <w:b/>
+                <w:bCs/>
                 <w:sz w:val="24"/>
                 <w:szCs w:val="24"/>
               </w:rPr>
@@ -4132,32 +4241,41 @@
       </w:pPr>
     </w:p>
     <w:p>
+      <w:r>
+        <w:rPr>
+          <w:rtl/>
+        </w:rPr>
+        <w:t xml:space="preserve">1.6 </w:t>
+      </w:r>
+      <w:r>
+        <w:rPr>
+          <w:rtl/>
+        </w:rPr>
+        <w:t>התראה מושהות (התראה למנויים שאינם מחוברים למערכת בזמן ההתראה)</w:t>
+      </w:r>
+      <w:r>
+        <w:t>:</w:t>
+      </w:r>
+    </w:p>
+    <w:p>
       <w:pPr>
         <w:rPr>
           <w:b/>
           <w:bCs/>
-          <w:rtl/>
-        </w:rPr>
-      </w:pPr>
-    </w:p>
-    <w:p>
-      <w:pPr>
-        <w:rPr>
-          <w:rtl/>
-        </w:rPr>
-      </w:pPr>
-      <w:r>
-        <w:rPr>
-          <w:rtl/>
-        </w:rPr>
-        <w:t xml:space="preserve">1.6 </w:t>
-      </w:r>
-      <w:r>
-        <w:rPr>
-          <w:color w:val="FF0000"/>
-          <w:rtl/>
-        </w:rPr>
-        <w:t>התראה מושהות (התראה למנויים שאינם מחוברים למערכת בזמן ההתראה)</w:t>
+          <w:color w:val="ED7D31" w:themeColor="accent2"/>
+          <w:u w:val="single"/>
+          <w:rtl/>
+        </w:rPr>
+      </w:pPr>
+      <w:r>
+        <w:rPr>
+          <w:b/>
+          <w:bCs/>
+          <w:color w:val="ED7D31" w:themeColor="accent2"/>
+          <w:u w:val="single"/>
+          <w:rtl/>
+        </w:rPr>
+        <w:t>התראה מושהות</w:t>
       </w:r>
     </w:p>
     <w:p>
@@ -4347,24 +4465,6 @@
       <w:pPr>
         <w:pStyle w:val="a4"/>
         <w:ind w:left="900"/>
-        <w:rPr>
-          <w:rtl/>
-        </w:rPr>
-      </w:pPr>
-    </w:p>
-    <w:p>
-      <w:pPr>
-        <w:pStyle w:val="a4"/>
-        <w:ind w:left="900"/>
-        <w:rPr>
-          <w:rtl/>
-        </w:rPr>
-      </w:pPr>
-    </w:p>
-    <w:p>
-      <w:pPr>
-        <w:pStyle w:val="a4"/>
-        <w:ind w:left="900"/>
       </w:pPr>
     </w:p>
     <w:p>
@@ -4381,7 +4481,6 @@
           <w:bCs/>
           <w:rtl/>
         </w:rPr>
-        <w:lastRenderedPageBreak/>
         <w:t>תרחישי קבלה:</w:t>
       </w:r>
     </w:p>
@@ -4407,16 +4506,22 @@
               <w:jc w:val="center"/>
               <w:rPr>
                 <w:rFonts w:cs="David"/>
-                <w:sz w:val="24"/>
-                <w:szCs w:val="24"/>
+                <w:b/>
+                <w:bCs/>
+                <w:sz w:val="24"/>
+                <w:szCs w:val="24"/>
+                <w:u w:val="single"/>
                 <w:rtl/>
               </w:rPr>
             </w:pPr>
             <w:r>
               <w:rPr>
                 <w:rFonts w:cs="David"/>
-                <w:sz w:val="24"/>
-                <w:szCs w:val="24"/>
+                <w:b/>
+                <w:bCs/>
+                <w:sz w:val="24"/>
+                <w:szCs w:val="24"/>
+                <w:u w:val="single"/>
               </w:rPr>
               <w:t>Expected Result</w:t>
             </w:r>
@@ -4431,16 +4536,22 @@
               <w:jc w:val="center"/>
               <w:rPr>
                 <w:rFonts w:cs="David"/>
-                <w:sz w:val="24"/>
-                <w:szCs w:val="24"/>
+                <w:b/>
+                <w:bCs/>
+                <w:sz w:val="24"/>
+                <w:szCs w:val="24"/>
+                <w:u w:val="single"/>
                 <w:rtl/>
               </w:rPr>
             </w:pPr>
             <w:r>
               <w:rPr>
                 <w:rFonts w:cs="David"/>
-                <w:sz w:val="24"/>
-                <w:szCs w:val="24"/>
+                <w:b/>
+                <w:bCs/>
+                <w:sz w:val="24"/>
+                <w:szCs w:val="24"/>
+                <w:u w:val="single"/>
               </w:rPr>
               <w:t>Input</w:t>
             </w:r>
@@ -4523,6 +4634,8 @@
               <w:jc w:val="center"/>
               <w:rPr>
                 <w:rFonts w:cs="David"/>
+                <w:b/>
+                <w:bCs/>
                 <w:sz w:val="24"/>
                 <w:szCs w:val="24"/>
                 <w:rtl/>
@@ -4531,6 +4644,8 @@
             <w:r>
               <w:rPr>
                 <w:rFonts w:cs="David"/>
+                <w:b/>
+                <w:bCs/>
                 <w:sz w:val="24"/>
                 <w:szCs w:val="24"/>
               </w:rPr>
@@ -4599,6 +4714,8 @@
               <w:jc w:val="center"/>
               <w:rPr>
                 <w:rFonts w:cs="David"/>
+                <w:b/>
+                <w:bCs/>
                 <w:sz w:val="24"/>
                 <w:szCs w:val="24"/>
                 <w:rtl/>
@@ -4607,6 +4724,8 @@
             <w:r>
               <w:rPr>
                 <w:rFonts w:cs="David"/>
+                <w:b/>
+                <w:bCs/>
                 <w:sz w:val="24"/>
                 <w:szCs w:val="24"/>
               </w:rPr>
@@ -4675,6 +4794,8 @@
               <w:jc w:val="center"/>
               <w:rPr>
                 <w:rFonts w:cs="David"/>
+                <w:b/>
+                <w:bCs/>
                 <w:sz w:val="24"/>
                 <w:szCs w:val="24"/>
                 <w:rtl/>
@@ -4683,6 +4804,8 @@
             <w:r>
               <w:rPr>
                 <w:rFonts w:cs="David"/>
+                <w:b/>
+                <w:bCs/>
                 <w:sz w:val="24"/>
                 <w:szCs w:val="24"/>
               </w:rPr>
@@ -4697,14 +4820,6 @@
         <w:rPr>
           <w:b/>
           <w:bCs/>
-          <w:rtl/>
-        </w:rPr>
-      </w:pPr>
-    </w:p>
-    <w:p>
-      <w:pPr>
-        <w:pStyle w:val="a4"/>
-        <w:rPr>
           <w:rtl/>
         </w:rPr>
       </w:pPr>
@@ -9267,7 +9382,7 @@
   <w:style w:type="paragraph" w:default="1" w:styleId="a">
     <w:name w:val="Normal"/>
     <w:qFormat/>
-    <w:rsid w:val="004013B4"/>
+    <w:rsid w:val="00FF16CC"/>
     <w:rPr>
       <w:rFonts w:ascii="David" w:hAnsi="David"/>
     </w:rPr>

</xml_diff>